<commit_message>
update to L3 notes with sprint draft
</commit_message>
<xml_diff>
--- a/Lab 3 Notes.docx
+++ b/Lab 3 Notes.docx
@@ -388,156 +388,199 @@
       <w:r>
         <w:t xml:space="preserve">follow: </w:t>
       </w:r>
+    </w:p>
+    <w:p>
+      <w:pPr>
+        <w:pStyle w:val="ListParagraph"/>
+        <w:numPr>
+          <w:ilvl w:val="0"/>
+          <w:numId w:val="2"/>
+        </w:numPr>
+      </w:pPr>
+      <w:r>
+        <w:t>cancel – cancels start of last runner</w:t>
+      </w:r>
+      <w:r>
+        <w:t>, runner return</w:t>
+      </w:r>
+      <w:r>
+        <w:t xml:space="preserve"> to start</w:t>
+      </w:r>
+    </w:p>
+    <w:p>
+      <w:pPr>
+        <w:pStyle w:val="ListParagraph"/>
+        <w:numPr>
+          <w:ilvl w:val="1"/>
+          <w:numId w:val="2"/>
+        </w:numPr>
+      </w:pPr>
+      <w:r>
+        <w:t>pre: on, channel enabled, runner started</w:t>
+      </w:r>
+    </w:p>
+    <w:p>
+      <w:pPr>
+        <w:pStyle w:val="ListParagraph"/>
+        <w:numPr>
+          <w:ilvl w:val="1"/>
+          <w:numId w:val="2"/>
+        </w:numPr>
+      </w:pPr>
+      <w:r>
+        <w:t>Post: top runner goes back to start</w:t>
+      </w:r>
+    </w:p>
+    <w:p>
+      <w:pPr>
+        <w:pStyle w:val="ListParagraph"/>
+        <w:numPr>
+          <w:ilvl w:val="1"/>
+          <w:numId w:val="2"/>
+        </w:numPr>
+      </w:pPr>
+      <w:r>
+        <w:t xml:space="preserve">Follow: </w:t>
+      </w:r>
+    </w:p>
+    <w:p>
+      <w:pPr>
+        <w:pStyle w:val="ListParagraph"/>
+        <w:numPr>
+          <w:ilvl w:val="0"/>
+          <w:numId w:val="2"/>
+        </w:numPr>
+      </w:pPr>
+      <w:r>
+        <w:t>DNF – removes runner from queue</w:t>
+      </w:r>
+    </w:p>
+    <w:p>
+      <w:pPr>
+        <w:pStyle w:val="ListParagraph"/>
+        <w:numPr>
+          <w:ilvl w:val="1"/>
+          <w:numId w:val="2"/>
+        </w:numPr>
+      </w:pPr>
+      <w:r>
+        <w:t>Pre: On, channel enabled, runner started</w:t>
+      </w:r>
+    </w:p>
+    <w:p>
+      <w:pPr>
+        <w:pStyle w:val="ListParagraph"/>
+        <w:numPr>
+          <w:ilvl w:val="1"/>
+          <w:numId w:val="2"/>
+        </w:numPr>
+      </w:pPr>
+      <w:r>
+        <w:t>Post: runner disqualified</w:t>
+      </w:r>
+    </w:p>
+    <w:p>
+      <w:pPr>
+        <w:pStyle w:val="ListParagraph"/>
+        <w:numPr>
+          <w:ilvl w:val="1"/>
+          <w:numId w:val="2"/>
+        </w:numPr>
+      </w:pPr>
+      <w:r>
+        <w:t xml:space="preserve">Follow: </w:t>
+      </w:r>
+    </w:p>
+    <w:p/>
+    <w:p>
+      <w:r>
+        <w:lastRenderedPageBreak/>
+        <w:t>Scenarios:</w:t>
+      </w:r>
+    </w:p>
+    <w:p>
+      <w:pPr>
+        <w:pStyle w:val="ListParagraph"/>
+        <w:numPr>
+          <w:ilvl w:val="0"/>
+          <w:numId w:val="3"/>
+        </w:numPr>
+      </w:pPr>
+      <w:r>
+        <w:t>Runner X starts, runner Y starts, runner X finish, runner Y finished</w:t>
+      </w:r>
+    </w:p>
+    <w:p>
+      <w:pPr>
+        <w:pStyle w:val="ListParagraph"/>
+        <w:numPr>
+          <w:ilvl w:val="0"/>
+          <w:numId w:val="3"/>
+        </w:numPr>
+      </w:pPr>
+      <w:r>
+        <w:t>Toggle channel 1 and 2</w:t>
+      </w:r>
+    </w:p>
+    <w:p>
+      <w:pPr>
+        <w:pStyle w:val="ListParagraph"/>
+        <w:numPr>
+          <w:ilvl w:val="0"/>
+          <w:numId w:val="3"/>
+        </w:numPr>
+      </w:pPr>
+      <w:r>
+        <w:t>Runner X false starts, cancel runner X, start runner X</w:t>
+      </w:r>
+    </w:p>
+    <w:p/>
+    <w:p>
+      <w:r>
+        <w:t>Rough Sprint Plan:</w:t>
+      </w:r>
+    </w:p>
+    <w:p>
+      <w:r>
+        <w:tab/>
+        <w:t>(see p6 running test enviro; really just see the entire doc</w:t>
+      </w:r>
       <w:bookmarkStart w:id="0" w:name="_GoBack"/>
       <w:bookmarkEnd w:id="0"/>
-    </w:p>
-    <w:p>
-      <w:pPr>
-        <w:pStyle w:val="ListParagraph"/>
-        <w:numPr>
-          <w:ilvl w:val="0"/>
-          <w:numId w:val="2"/>
-        </w:numPr>
-      </w:pPr>
-      <w:r>
-        <w:t>cancel – cancels start of last runner</w:t>
-      </w:r>
-      <w:r>
-        <w:t>, runner return</w:t>
-      </w:r>
-      <w:r>
-        <w:t xml:space="preserve"> to start</w:t>
-      </w:r>
-    </w:p>
-    <w:p>
-      <w:pPr>
-        <w:pStyle w:val="ListParagraph"/>
-        <w:numPr>
-          <w:ilvl w:val="1"/>
-          <w:numId w:val="2"/>
-        </w:numPr>
-      </w:pPr>
-      <w:r>
-        <w:t>pre: on, channel enabled, runner started</w:t>
-      </w:r>
-    </w:p>
-    <w:p>
-      <w:pPr>
-        <w:pStyle w:val="ListParagraph"/>
-        <w:numPr>
-          <w:ilvl w:val="1"/>
-          <w:numId w:val="2"/>
-        </w:numPr>
-      </w:pPr>
-      <w:r>
-        <w:t>Post: top runner goes back to start</w:t>
-      </w:r>
-    </w:p>
-    <w:p>
-      <w:pPr>
-        <w:pStyle w:val="ListParagraph"/>
-        <w:numPr>
-          <w:ilvl w:val="1"/>
-          <w:numId w:val="2"/>
-        </w:numPr>
-      </w:pPr>
-      <w:r>
-        <w:t xml:space="preserve">Follow: </w:t>
-      </w:r>
-    </w:p>
-    <w:p>
-      <w:pPr>
-        <w:pStyle w:val="ListParagraph"/>
-        <w:numPr>
-          <w:ilvl w:val="0"/>
-          <w:numId w:val="2"/>
-        </w:numPr>
-      </w:pPr>
-      <w:r>
-        <w:t>DNF – removes runner from queue</w:t>
-      </w:r>
-    </w:p>
-    <w:p>
-      <w:pPr>
-        <w:pStyle w:val="ListParagraph"/>
-        <w:numPr>
-          <w:ilvl w:val="1"/>
-          <w:numId w:val="2"/>
-        </w:numPr>
-      </w:pPr>
-      <w:r>
-        <w:t>Pre: On, channel enabled, runner started</w:t>
-      </w:r>
-    </w:p>
-    <w:p>
-      <w:pPr>
-        <w:pStyle w:val="ListParagraph"/>
-        <w:numPr>
-          <w:ilvl w:val="1"/>
-          <w:numId w:val="2"/>
-        </w:numPr>
-      </w:pPr>
-      <w:r>
-        <w:t>Post: runner disqualified</w:t>
-      </w:r>
-    </w:p>
-    <w:p>
-      <w:pPr>
-        <w:pStyle w:val="ListParagraph"/>
-        <w:numPr>
-          <w:ilvl w:val="1"/>
-          <w:numId w:val="2"/>
-        </w:numPr>
-      </w:pPr>
-      <w:r>
-        <w:t xml:space="preserve">Follow: </w:t>
-      </w:r>
-    </w:p>
-    <w:p/>
-    <w:p>
-      <w:r>
-        <w:lastRenderedPageBreak/>
-        <w:t>Scenarios:</w:t>
-      </w:r>
-    </w:p>
-    <w:p>
-      <w:pPr>
-        <w:pStyle w:val="ListParagraph"/>
-        <w:numPr>
-          <w:ilvl w:val="0"/>
-          <w:numId w:val="3"/>
-        </w:numPr>
-      </w:pPr>
-      <w:r>
-        <w:t>Runner X starts, runner Y starts, runner X finish, runner Y finished</w:t>
-      </w:r>
-    </w:p>
-    <w:p>
-      <w:pPr>
-        <w:pStyle w:val="ListParagraph"/>
-        <w:numPr>
-          <w:ilvl w:val="0"/>
-          <w:numId w:val="3"/>
-        </w:numPr>
-      </w:pPr>
-      <w:r>
-        <w:t>Toggle channel 1 and 2</w:t>
-      </w:r>
-    </w:p>
-    <w:p>
-      <w:pPr>
-        <w:pStyle w:val="ListParagraph"/>
-        <w:numPr>
-          <w:ilvl w:val="0"/>
-          <w:numId w:val="3"/>
-        </w:numPr>
-      </w:pPr>
-      <w:r>
-        <w:t>Runner X false starts, cancel runner X, start runner X</w:t>
-      </w:r>
-    </w:p>
-    <w:p/>
-    <w:p/>
+      <w:r>
+        <w:t>)</w:t>
+      </w:r>
+    </w:p>
+    <w:p>
+      <w:r>
+        <w:tab/>
+        <w:t>Design</w:t>
+      </w:r>
+      <w:r>
+        <w:tab/>
+        <w:t xml:space="preserve"> wk1 </w:t>
+      </w:r>
+    </w:p>
+    <w:p>
+      <w:r>
+        <w:tab/>
+        <w:t>Code</w:t>
+      </w:r>
+      <w:r>
+        <w:tab/>
+        <w:t>wk2</w:t>
+      </w:r>
+    </w:p>
+    <w:p>
+      <w:r>
+        <w:tab/>
+        <w:t>Test</w:t>
+      </w:r>
+      <w:r>
+        <w:tab/>
+        <w:t>wk3</w:t>
+      </w:r>
+    </w:p>
     <w:p/>
     <w:p/>
     <w:p/>

</xml_diff>